<commit_message>
Reglas de asociación y Arboles decisión
</commit_message>
<xml_diff>
--- a/Manual.docx
+++ b/Manual.docx
@@ -5,6 +5,9 @@
     <w:p>
       <w:pPr>
         <w:jc w:val="both"/>
+        <w:rPr>
+          <w:lang w:val="en-US"/>
+        </w:rPr>
       </w:pPr>
     </w:p>
     <w:p>
@@ -132,7 +135,18 @@
           <w:sz w:val="32"/>
           <w:szCs w:val="32"/>
         </w:rPr>
-        <w:t>Proyecto Fase 1</w:t>
+        <w:t xml:space="preserve">Proyecto Fase </w:t>
+      </w:r>
+      <w:r>
+        <w:rPr>
+          <w:rFonts w:ascii="Calibri" w:hAnsi="Calibri" w:cs="Calibri"/>
+          <w:b/>
+          <w:bCs/>
+          <w:color w:val="000000"/>
+          <w:sz w:val="32"/>
+          <w:szCs w:val="32"/>
+        </w:rPr>
+        <w:t>2</w:t>
       </w:r>
     </w:p>
     <w:p>
@@ -651,19 +665,7 @@
         <w:jc w:val="both"/>
       </w:pPr>
       <w:r>
-        <w:t xml:space="preserve">El ministerio de obras </w:t>
-      </w:r>
-      <w:r>
-        <w:t>públicas</w:t>
-      </w:r>
-      <w:r>
-        <w:t xml:space="preserve">(MOP), ha recolectado mucha información sobre dos temas de suma importancia, pero no sabe </w:t>
-      </w:r>
-      <w:r>
-        <w:t>cómo</w:t>
-      </w:r>
-      <w:r>
-        <w:t xml:space="preserve"> presentar los informes al gobierno central para el cierre del año 2018.</w:t>
+        <w:t>El ministerio de obras públicas(MOP), ha recolectado mucha información sobre dos temas de suma importancia, pero no sabe cómo presentar los informes al gobierno central para el cierre del año 2018.</w:t>
       </w:r>
     </w:p>
     <w:p>
@@ -676,19 +678,7 @@
         <w:jc w:val="both"/>
       </w:pPr>
       <w:r>
-        <w:t xml:space="preserve">Esquelas de </w:t>
-      </w:r>
-      <w:r>
-        <w:t>infracción</w:t>
-      </w:r>
-      <w:r>
-        <w:t xml:space="preserve"> de </w:t>
-      </w:r>
-      <w:r>
-        <w:t>tránsito.</w:t>
-      </w:r>
-      <w:r>
-        <w:t xml:space="preserve"> </w:t>
+        <w:t xml:space="preserve">Esquelas de infracción de tránsito. </w:t>
       </w:r>
     </w:p>
     <w:p>
@@ -701,33 +691,15 @@
         <w:jc w:val="both"/>
       </w:pPr>
       <w:r>
-        <w:t>Parque vehicular</w:t>
-      </w:r>
-      <w:r>
-        <w:t>.</w:t>
-      </w:r>
-      <w:r>
-        <w:t xml:space="preserve"> </w:t>
-      </w:r>
-    </w:p>
-    <w:p>
-      <w:pPr>
-        <w:jc w:val="both"/>
-      </w:pPr>
-      <w:r>
-        <w:t xml:space="preserve">Por tal motivo a contratado un grupo de consultores para que analicen la información y proporcione un documento con el análisis que realizaron, solo tiene una restricción el análisis deben de ocupar dos estrategias por tema de minería de datos, puede ser cualquier de las descritas. Se le pide elaborar dos estrategias de minería de datos, por archivo </w:t>
-      </w:r>
-      <w:r>
-        <w:t>CSV</w:t>
-      </w:r>
-      <w:r>
-        <w:t xml:space="preserve">, en total seria 4 </w:t>
-      </w:r>
-      <w:r>
-        <w:t>análisis</w:t>
-      </w:r>
-      <w:r>
-        <w:t xml:space="preserve">: </w:t>
+        <w:t xml:space="preserve">Parque vehicular. </w:t>
+      </w:r>
+    </w:p>
+    <w:p>
+      <w:pPr>
+        <w:jc w:val="both"/>
+      </w:pPr>
+      <w:r>
+        <w:t xml:space="preserve">Por tal motivo a contratado un grupo de consultores para que analicen la información y proporcione un documento con el análisis que realizaron, solo tiene una restricción el análisis deben de ocupar dos estrategias por tema de minería de datos, puede ser cualquier de las descritas. Se le pide elaborar dos estrategias de minería de datos, por archivo CSV, en total seria 4 análisis: </w:t>
       </w:r>
     </w:p>
     <w:p>
@@ -752,8 +724,21 @@
         </w:numPr>
         <w:jc w:val="both"/>
       </w:pPr>
-      <w:r>
-        <w:t xml:space="preserve">Reporting Services </w:t>
+      <w:proofErr w:type="spellStart"/>
+      <w:r>
+        <w:t>Reporting</w:t>
+      </w:r>
+      <w:proofErr w:type="spellEnd"/>
+      <w:r>
+        <w:t xml:space="preserve"> </w:t>
+      </w:r>
+      <w:proofErr w:type="spellStart"/>
+      <w:r>
+        <w:t>Services</w:t>
+      </w:r>
+      <w:proofErr w:type="spellEnd"/>
+      <w:r>
+        <w:t xml:space="preserve"> </w:t>
       </w:r>
     </w:p>
     <w:p>
@@ -765,8 +750,13 @@
         </w:numPr>
         <w:jc w:val="both"/>
       </w:pPr>
-      <w:r>
-        <w:t xml:space="preserve">Power BI </w:t>
+      <w:proofErr w:type="spellStart"/>
+      <w:r>
+        <w:t>Power</w:t>
+      </w:r>
+      <w:proofErr w:type="spellEnd"/>
+      <w:r>
+        <w:t xml:space="preserve"> BI </w:t>
       </w:r>
     </w:p>
     <w:p>
@@ -792,7 +782,15 @@
         <w:jc w:val="both"/>
       </w:pPr>
       <w:r>
-        <w:t xml:space="preserve">Agrupamiento con k-means </w:t>
+        <w:t>Agrupamiento con k-</w:t>
+      </w:r>
+      <w:proofErr w:type="spellStart"/>
+      <w:r>
+        <w:t>means</w:t>
+      </w:r>
+      <w:proofErr w:type="spellEnd"/>
+      <w:r>
+        <w:t xml:space="preserve"> </w:t>
       </w:r>
     </w:p>
     <w:p>
@@ -804,30 +802,45 @@
         </w:numPr>
         <w:jc w:val="both"/>
       </w:pPr>
-      <w:r>
-        <w:t xml:space="preserve">Arbol de decisión </w:t>
-      </w:r>
-    </w:p>
-    <w:p>
-      <w:pPr>
-        <w:jc w:val="both"/>
-      </w:pPr>
-      <w:r>
-        <w:t xml:space="preserve">Por ejemplo: </w:t>
-      </w:r>
-      <w:r>
-        <w:t>Podría</w:t>
-      </w:r>
-      <w:r>
-        <w:t xml:space="preserve"> ser cubos y Power BI, para esquelas y reglas de asociación y árbol de decisión para parque vehicular. </w:t>
-      </w:r>
-    </w:p>
-    <w:p>
-      <w:pPr>
-        <w:jc w:val="both"/>
-      </w:pPr>
-      <w:r>
-        <w:t xml:space="preserve">Los recursos son proporcionados en formato csv. </w:t>
+      <w:proofErr w:type="spellStart"/>
+      <w:r>
+        <w:t>Arbol</w:t>
+      </w:r>
+      <w:proofErr w:type="spellEnd"/>
+      <w:r>
+        <w:t xml:space="preserve"> de decisión </w:t>
+      </w:r>
+    </w:p>
+    <w:p>
+      <w:pPr>
+        <w:jc w:val="both"/>
+      </w:pPr>
+      <w:r>
+        <w:t xml:space="preserve">Por ejemplo: Podría ser cubos y </w:t>
+      </w:r>
+      <w:proofErr w:type="spellStart"/>
+      <w:r>
+        <w:t>Power</w:t>
+      </w:r>
+      <w:proofErr w:type="spellEnd"/>
+      <w:r>
+        <w:t xml:space="preserve"> BI, para esquelas y reglas de asociación y árbol de decisión para parque vehicular. </w:t>
+      </w:r>
+    </w:p>
+    <w:p>
+      <w:pPr>
+        <w:jc w:val="both"/>
+      </w:pPr>
+      <w:r>
+        <w:t xml:space="preserve">Los recursos son proporcionados en formato </w:t>
+      </w:r>
+      <w:proofErr w:type="spellStart"/>
+      <w:r>
+        <w:t>csv</w:t>
+      </w:r>
+      <w:proofErr w:type="spellEnd"/>
+      <w:r>
+        <w:t xml:space="preserve">. </w:t>
       </w:r>
     </w:p>
     <w:p>
@@ -852,9 +865,11 @@
         </w:numPr>
         <w:jc w:val="both"/>
       </w:pPr>
+      <w:proofErr w:type="spellStart"/>
       <w:r>
         <w:t>Parque_vehicular.rar</w:t>
       </w:r>
+      <w:proofErr w:type="spellEnd"/>
     </w:p>
     <w:p>
       <w:pPr>
@@ -1196,7 +1211,15 @@
       </w:pPr>
       <w:r>
         <w:lastRenderedPageBreak/>
-        <w:t>Ingresamos la data por medio del Wizard de SQL y consultamos para verificar que todo está en orden</w:t>
+        <w:t xml:space="preserve">Ingresamos la data por medio del </w:t>
+      </w:r>
+      <w:proofErr w:type="spellStart"/>
+      <w:r>
+        <w:t>Wizard</w:t>
+      </w:r>
+      <w:proofErr w:type="spellEnd"/>
+      <w:r>
+        <w:t xml:space="preserve"> de SQL y consultamos para verificar que todo está en orden</w:t>
       </w:r>
     </w:p>
     <w:p>
@@ -1249,17 +1272,27 @@
         <w:jc w:val="both"/>
       </w:pPr>
       <w:r>
-        <w:t>Procedemos a crear un proyecto de A</w:t>
-      </w:r>
-      <w:r>
-        <w:t xml:space="preserve">nalysis </w:t>
-      </w:r>
+        <w:t xml:space="preserve">Procedemos a crear un proyecto de </w:t>
+      </w:r>
+      <w:proofErr w:type="spellStart"/>
+      <w:r>
+        <w:t>A</w:t>
+      </w:r>
+      <w:r>
+        <w:t>nalysis</w:t>
+      </w:r>
+      <w:proofErr w:type="spellEnd"/>
+      <w:r>
+        <w:t xml:space="preserve"> </w:t>
+      </w:r>
+      <w:proofErr w:type="spellStart"/>
       <w:r>
         <w:t>S</w:t>
       </w:r>
       <w:r>
         <w:t>ervice</w:t>
       </w:r>
+      <w:proofErr w:type="spellEnd"/>
       <w:r>
         <w:t>, creando la conexión a nuestro origen de datos y luego la vista respectiva.</w:t>
       </w:r>
@@ -1634,7 +1667,15 @@
         <w:jc w:val="both"/>
       </w:pPr>
       <w:r>
-        <w:t xml:space="preserve">En conclusión, a mayor valor del interés generado son los que menos pagan sus multas. Las multas de transito son las menos pagadas y esto tiene todo el sentido ya que son las que más se generan. </w:t>
+        <w:t xml:space="preserve">En conclusión, a mayor valor del interés generado son los que menos pagan sus multas. Las multas de </w:t>
+      </w:r>
+      <w:proofErr w:type="spellStart"/>
+      <w:r>
+        <w:t>transito</w:t>
+      </w:r>
+      <w:proofErr w:type="spellEnd"/>
+      <w:r>
+        <w:t xml:space="preserve"> son las menos pagadas y esto tiene todo el sentido ya que son las que más se generan. </w:t>
       </w:r>
     </w:p>
     <w:p>
@@ -1733,7 +1774,15 @@
         <w:jc w:val="both"/>
       </w:pPr>
       <w:r>
-        <w:t>Las esquelas de transito al ser más también generan más valor monetario.</w:t>
+        <w:t xml:space="preserve">Las esquelas de </w:t>
+      </w:r>
+      <w:proofErr w:type="spellStart"/>
+      <w:r>
+        <w:t>transito</w:t>
+      </w:r>
+      <w:proofErr w:type="spellEnd"/>
+      <w:r>
+        <w:t xml:space="preserve"> al ser más también generan más valor monetario.</w:t>
       </w:r>
     </w:p>
     <w:p>
@@ -1980,7 +2029,15 @@
       </w:pPr>
       <w:r>
         <w:lastRenderedPageBreak/>
-        <w:t>Análisis con Power BI</w:t>
+        <w:t xml:space="preserve">Análisis con </w:t>
+      </w:r>
+      <w:proofErr w:type="spellStart"/>
+      <w:r>
+        <w:t>Power</w:t>
+      </w:r>
+      <w:proofErr w:type="spellEnd"/>
+      <w:r>
+        <w:t xml:space="preserve"> BI</w:t>
       </w:r>
     </w:p>
     <w:p>
@@ -2534,7 +2591,19 @@
         <w:rPr>
           <w:lang w:val="es-419"/>
         </w:rPr>
-        <w:t>Se recomienda gestionar el pago de las pendientes e investigar por que existen tantas inconsistencias en los registros.</w:t>
+        <w:t xml:space="preserve">Se recomienda gestionar el pago de las pendientes e investigar </w:t>
+      </w:r>
+      <w:r>
+        <w:rPr>
+          <w:lang w:val="es-419"/>
+        </w:rPr>
+        <w:t>porque</w:t>
+      </w:r>
+      <w:r>
+        <w:rPr>
+          <w:lang w:val="es-419"/>
+        </w:rPr>
+        <w:t xml:space="preserve"> existen tantas inconsistencias en los registros.</w:t>
       </w:r>
     </w:p>
     <w:p>
@@ -2588,23 +2657,1232 @@
     </w:p>
     <w:p>
       <w:pPr>
-        <w:jc w:val="both"/>
-      </w:pPr>
-    </w:p>
-    <w:p>
-      <w:pPr>
-        <w:jc w:val="both"/>
-      </w:pPr>
-    </w:p>
-    <w:p>
-      <w:pPr>
-        <w:jc w:val="both"/>
-      </w:pPr>
-    </w:p>
-    <w:p>
-      <w:pPr>
-        <w:jc w:val="both"/>
-      </w:pPr>
+        <w:pStyle w:val="Ttulo1"/>
+        <w:rPr>
+          <w:lang w:val="es-419"/>
+        </w:rPr>
+      </w:pPr>
+      <w:r>
+        <w:rPr>
+          <w:lang w:val="es-419"/>
+        </w:rPr>
+        <w:t xml:space="preserve">Reglas de asociación – </w:t>
+      </w:r>
+      <w:proofErr w:type="spellStart"/>
+      <w:r>
+        <w:rPr>
+          <w:lang w:val="es-419"/>
+        </w:rPr>
+        <w:t>RapidMiner</w:t>
+      </w:r>
+      <w:proofErr w:type="spellEnd"/>
+    </w:p>
+    <w:p>
+      <w:pPr>
+        <w:rPr>
+          <w:lang w:val="es-419"/>
+        </w:rPr>
+      </w:pPr>
+      <w:r>
+        <w:rPr>
+          <w:lang w:val="es-419"/>
+        </w:rPr>
+        <w:t>Cargamos la data del CSV dentro del aplicativo para que podamos iniciar a crear nuestro flujo de las reglas de asociación.</w:t>
+      </w:r>
+    </w:p>
+    <w:p>
+      <w:pPr>
+        <w:rPr>
+          <w:lang w:val="es-419"/>
+        </w:rPr>
+      </w:pPr>
+      <w:r>
+        <w:rPr>
+          <w:noProof/>
+          <w:lang w:val="es-419"/>
+        </w:rPr>
+        <w:drawing>
+          <wp:inline distT="0" distB="0" distL="0" distR="0" wp14:anchorId="5533E8D1" wp14:editId="5B77A1BF">
+            <wp:extent cx="5400040" cy="2905125"/>
+            <wp:effectExtent l="0" t="0" r="0" b="9525"/>
+            <wp:docPr id="4" name="Imagen 4" descr="Interfaz de usuario gráfica, Aplicación, Word, Excel&#10;&#10;Descripción generada automáticamente"/>
+            <wp:cNvGraphicFramePr>
+              <a:graphicFrameLocks xmlns:a="http://schemas.openxmlformats.org/drawingml/2006/main" noChangeAspect="1"/>
+            </wp:cNvGraphicFramePr>
+            <a:graphic xmlns:a="http://schemas.openxmlformats.org/drawingml/2006/main">
+              <a:graphicData uri="http://schemas.openxmlformats.org/drawingml/2006/picture">
+                <pic:pic xmlns:pic="http://schemas.openxmlformats.org/drawingml/2006/picture">
+                  <pic:nvPicPr>
+                    <pic:cNvPr id="4" name="Imagen 4" descr="Interfaz de usuario gráfica, Aplicación, Word, Excel&#10;&#10;Descripción generada automáticamente"/>
+                    <pic:cNvPicPr/>
+                  </pic:nvPicPr>
+                  <pic:blipFill>
+                    <a:blip r:embed="rId28"/>
+                    <a:stretch>
+                      <a:fillRect/>
+                    </a:stretch>
+                  </pic:blipFill>
+                  <pic:spPr>
+                    <a:xfrm>
+                      <a:off x="0" y="0"/>
+                      <a:ext cx="5400040" cy="2905125"/>
+                    </a:xfrm>
+                    <a:prstGeom prst="rect">
+                      <a:avLst/>
+                    </a:prstGeom>
+                  </pic:spPr>
+                </pic:pic>
+              </a:graphicData>
+            </a:graphic>
+          </wp:inline>
+        </w:drawing>
+      </w:r>
+    </w:p>
+    <w:p>
+      <w:pPr>
+        <w:rPr>
+          <w:lang w:val="es-419"/>
+        </w:rPr>
+      </w:pPr>
+      <w:r>
+        <w:rPr>
+          <w:lang w:val="es-419"/>
+        </w:rPr>
+        <w:br w:type="page"/>
+      </w:r>
+    </w:p>
+    <w:p>
+      <w:pPr>
+        <w:rPr>
+          <w:lang w:val="es-419"/>
+        </w:rPr>
+      </w:pPr>
+      <w:r>
+        <w:rPr>
+          <w:lang w:val="es-419"/>
+        </w:rPr>
+        <w:lastRenderedPageBreak/>
+        <w:t>Creamos el flujo una vez cargada la data, en el cual vamos a recuperar los datos, seleccionar los atributos que, convertir los datos en el caso que vengan numéricos y vamos a crear las reglas de asociación.</w:t>
+      </w:r>
+    </w:p>
+    <w:p>
+      <w:pPr>
+        <w:rPr>
+          <w:lang w:val="es-419"/>
+        </w:rPr>
+      </w:pPr>
+      <w:r>
+        <w:rPr>
+          <w:noProof/>
+          <w:lang w:val="es-419"/>
+        </w:rPr>
+        <w:drawing>
+          <wp:inline distT="0" distB="0" distL="0" distR="0" wp14:anchorId="79860610" wp14:editId="12657F21">
+            <wp:extent cx="5400040" cy="2837180"/>
+            <wp:effectExtent l="0" t="0" r="0" b="1270"/>
+            <wp:docPr id="7" name="Imagen 7" descr="Diagrama&#10;&#10;Descripción generada automáticamente"/>
+            <wp:cNvGraphicFramePr>
+              <a:graphicFrameLocks xmlns:a="http://schemas.openxmlformats.org/drawingml/2006/main" noChangeAspect="1"/>
+            </wp:cNvGraphicFramePr>
+            <a:graphic xmlns:a="http://schemas.openxmlformats.org/drawingml/2006/main">
+              <a:graphicData uri="http://schemas.openxmlformats.org/drawingml/2006/picture">
+                <pic:pic xmlns:pic="http://schemas.openxmlformats.org/drawingml/2006/picture">
+                  <pic:nvPicPr>
+                    <pic:cNvPr id="7" name="Imagen 7" descr="Diagrama&#10;&#10;Descripción generada automáticamente"/>
+                    <pic:cNvPicPr/>
+                  </pic:nvPicPr>
+                  <pic:blipFill>
+                    <a:blip r:embed="rId29"/>
+                    <a:stretch>
+                      <a:fillRect/>
+                    </a:stretch>
+                  </pic:blipFill>
+                  <pic:spPr>
+                    <a:xfrm>
+                      <a:off x="0" y="0"/>
+                      <a:ext cx="5400040" cy="2837180"/>
+                    </a:xfrm>
+                    <a:prstGeom prst="rect">
+                      <a:avLst/>
+                    </a:prstGeom>
+                  </pic:spPr>
+                </pic:pic>
+              </a:graphicData>
+            </a:graphic>
+          </wp:inline>
+        </w:drawing>
+      </w:r>
+    </w:p>
+    <w:p>
+      <w:pPr>
+        <w:pStyle w:val="Ttulo2"/>
+        <w:numPr>
+          <w:ilvl w:val="0"/>
+          <w:numId w:val="14"/>
+        </w:numPr>
+        <w:rPr>
+          <w:lang w:val="es-419"/>
+        </w:rPr>
+      </w:pPr>
+      <w:r>
+        <w:rPr>
+          <w:lang w:val="es-419"/>
+        </w:rPr>
+        <w:t>Resultados de reglas de asociación</w:t>
+      </w:r>
+    </w:p>
+    <w:p>
+      <w:pPr>
+        <w:pStyle w:val="Prrafodelista"/>
+        <w:numPr>
+          <w:ilvl w:val="0"/>
+          <w:numId w:val="13"/>
+        </w:numPr>
+        <w:rPr>
+          <w:lang w:val="es-419"/>
+        </w:rPr>
+      </w:pPr>
+      <w:r>
+        <w:rPr>
+          <w:lang w:val="es-419"/>
+        </w:rPr>
+        <w:t>La mayoría de los vehículos nuevos están asociados a motocicletas y el tipo de combustible que suelen utilizar es gasolina</w:t>
+      </w:r>
+    </w:p>
+    <w:p>
+      <w:pPr>
+        <w:rPr>
+          <w:lang w:val="es-419"/>
+        </w:rPr>
+      </w:pPr>
+      <w:r>
+        <w:rPr>
+          <w:noProof/>
+          <w:lang w:val="es-419"/>
+        </w:rPr>
+        <w:drawing>
+          <wp:inline distT="0" distB="0" distL="0" distR="0" wp14:anchorId="61E71AD8" wp14:editId="3770F9FC">
+            <wp:extent cx="5400040" cy="1317625"/>
+            <wp:effectExtent l="0" t="0" r="0" b="0"/>
+            <wp:docPr id="9" name="Imagen 9"/>
+            <wp:cNvGraphicFramePr>
+              <a:graphicFrameLocks xmlns:a="http://schemas.openxmlformats.org/drawingml/2006/main" noChangeAspect="1"/>
+            </wp:cNvGraphicFramePr>
+            <a:graphic xmlns:a="http://schemas.openxmlformats.org/drawingml/2006/main">
+              <a:graphicData uri="http://schemas.openxmlformats.org/drawingml/2006/picture">
+                <pic:pic xmlns:pic="http://schemas.openxmlformats.org/drawingml/2006/picture">
+                  <pic:nvPicPr>
+                    <pic:cNvPr id="1" name=""/>
+                    <pic:cNvPicPr/>
+                  </pic:nvPicPr>
+                  <pic:blipFill>
+                    <a:blip r:embed="rId30"/>
+                    <a:stretch>
+                      <a:fillRect/>
+                    </a:stretch>
+                  </pic:blipFill>
+                  <pic:spPr>
+                    <a:xfrm>
+                      <a:off x="0" y="0"/>
+                      <a:ext cx="5400040" cy="1317625"/>
+                    </a:xfrm>
+                    <a:prstGeom prst="rect">
+                      <a:avLst/>
+                    </a:prstGeom>
+                  </pic:spPr>
+                </pic:pic>
+              </a:graphicData>
+            </a:graphic>
+          </wp:inline>
+        </w:drawing>
+      </w:r>
+    </w:p>
+    <w:p>
+      <w:pPr>
+        <w:rPr>
+          <w:lang w:val="es-419"/>
+        </w:rPr>
+      </w:pPr>
+      <w:r>
+        <w:rPr>
+          <w:noProof/>
+          <w:lang w:val="es-419"/>
+        </w:rPr>
+        <w:drawing>
+          <wp:inline distT="0" distB="0" distL="0" distR="0" wp14:anchorId="5FE0FF83" wp14:editId="7D5D26A9">
+            <wp:extent cx="5400040" cy="1402080"/>
+            <wp:effectExtent l="0" t="0" r="0" b="7620"/>
+            <wp:docPr id="8" name="Imagen 8"/>
+            <wp:cNvGraphicFramePr>
+              <a:graphicFrameLocks xmlns:a="http://schemas.openxmlformats.org/drawingml/2006/main" noChangeAspect="1"/>
+            </wp:cNvGraphicFramePr>
+            <a:graphic xmlns:a="http://schemas.openxmlformats.org/drawingml/2006/main">
+              <a:graphicData uri="http://schemas.openxmlformats.org/drawingml/2006/picture">
+                <pic:pic xmlns:pic="http://schemas.openxmlformats.org/drawingml/2006/picture">
+                  <pic:nvPicPr>
+                    <pic:cNvPr id="1" name=""/>
+                    <pic:cNvPicPr/>
+                  </pic:nvPicPr>
+                  <pic:blipFill>
+                    <a:blip r:embed="rId31"/>
+                    <a:stretch>
+                      <a:fillRect/>
+                    </a:stretch>
+                  </pic:blipFill>
+                  <pic:spPr>
+                    <a:xfrm>
+                      <a:off x="0" y="0"/>
+                      <a:ext cx="5400040" cy="1402080"/>
+                    </a:xfrm>
+                    <a:prstGeom prst="rect">
+                      <a:avLst/>
+                    </a:prstGeom>
+                  </pic:spPr>
+                </pic:pic>
+              </a:graphicData>
+            </a:graphic>
+          </wp:inline>
+        </w:drawing>
+      </w:r>
+    </w:p>
+    <w:p>
+      <w:pPr>
+        <w:rPr>
+          <w:lang w:val="es-419"/>
+        </w:rPr>
+      </w:pPr>
+      <w:r>
+        <w:rPr>
+          <w:lang w:val="es-419"/>
+        </w:rPr>
+        <w:br w:type="page"/>
+      </w:r>
+    </w:p>
+    <w:p>
+      <w:pPr>
+        <w:pStyle w:val="Prrafodelista"/>
+        <w:numPr>
+          <w:ilvl w:val="0"/>
+          <w:numId w:val="12"/>
+        </w:numPr>
+        <w:rPr>
+          <w:lang w:val="es-419"/>
+        </w:rPr>
+      </w:pPr>
+      <w:r>
+        <w:rPr>
+          <w:lang w:val="es-419"/>
+        </w:rPr>
+        <w:lastRenderedPageBreak/>
+        <w:t>Como era de esperarse también, los automóviles están fuertemente ligados a que son medios de transporte con asientos, de uso particular y también que utilizan gasolina como combustible principal</w:t>
+      </w:r>
+    </w:p>
+    <w:p>
+      <w:pPr>
+        <w:rPr>
+          <w:lang w:val="es-419"/>
+        </w:rPr>
+      </w:pPr>
+      <w:r>
+        <w:rPr>
+          <w:noProof/>
+          <w:lang w:val="es-419"/>
+        </w:rPr>
+        <w:drawing>
+          <wp:inline distT="0" distB="0" distL="0" distR="0" wp14:anchorId="2A23E28A" wp14:editId="5EEB4D0E">
+            <wp:extent cx="5400040" cy="2867025"/>
+            <wp:effectExtent l="0" t="0" r="0" b="9525"/>
+            <wp:docPr id="12" name="Imagen 12"/>
+            <wp:cNvGraphicFramePr>
+              <a:graphicFrameLocks xmlns:a="http://schemas.openxmlformats.org/drawingml/2006/main" noChangeAspect="1"/>
+            </wp:cNvGraphicFramePr>
+            <a:graphic xmlns:a="http://schemas.openxmlformats.org/drawingml/2006/main">
+              <a:graphicData uri="http://schemas.openxmlformats.org/drawingml/2006/picture">
+                <pic:pic xmlns:pic="http://schemas.openxmlformats.org/drawingml/2006/picture">
+                  <pic:nvPicPr>
+                    <pic:cNvPr id="1" name=""/>
+                    <pic:cNvPicPr/>
+                  </pic:nvPicPr>
+                  <pic:blipFill>
+                    <a:blip r:embed="rId32"/>
+                    <a:stretch>
+                      <a:fillRect/>
+                    </a:stretch>
+                  </pic:blipFill>
+                  <pic:spPr>
+                    <a:xfrm>
+                      <a:off x="0" y="0"/>
+                      <a:ext cx="5400040" cy="2867025"/>
+                    </a:xfrm>
+                    <a:prstGeom prst="rect">
+                      <a:avLst/>
+                    </a:prstGeom>
+                  </pic:spPr>
+                </pic:pic>
+              </a:graphicData>
+            </a:graphic>
+          </wp:inline>
+        </w:drawing>
+      </w:r>
+    </w:p>
+    <w:p>
+      <w:pPr>
+        <w:pStyle w:val="Ttulo1"/>
+        <w:rPr>
+          <w:lang w:val="es-419"/>
+        </w:rPr>
+      </w:pPr>
+      <w:r>
+        <w:rPr>
+          <w:lang w:val="es-419"/>
+        </w:rPr>
+        <w:t xml:space="preserve">Árbol de decisiones - </w:t>
+      </w:r>
+      <w:proofErr w:type="spellStart"/>
+      <w:r>
+        <w:rPr>
+          <w:lang w:val="es-419"/>
+        </w:rPr>
+        <w:t>RapidMiner</w:t>
+      </w:r>
+      <w:proofErr w:type="spellEnd"/>
+    </w:p>
+    <w:p>
+      <w:pPr>
+        <w:pStyle w:val="Ttulo2"/>
+        <w:numPr>
+          <w:ilvl w:val="0"/>
+          <w:numId w:val="14"/>
+        </w:numPr>
+        <w:rPr>
+          <w:lang w:val="es-419"/>
+        </w:rPr>
+      </w:pPr>
+      <w:r>
+        <w:rPr>
+          <w:lang w:val="es-419"/>
+        </w:rPr>
+        <w:t xml:space="preserve">Resultados Árbol de decisión </w:t>
+      </w:r>
+    </w:p>
+    <w:p>
+      <w:pPr>
+        <w:rPr>
+          <w:lang w:val="es-419"/>
+        </w:rPr>
+      </w:pPr>
+      <w:r>
+        <w:rPr>
+          <w:lang w:val="es-419"/>
+        </w:rPr>
+        <w:t>Para comenzar realizamos cambios en nuestro flujo, reemplazando valores nulos por “NA”, seleccionando atributos específicos para poder ir intercambiando análisis, quitamos espacios en blanco y un rol “</w:t>
+      </w:r>
+      <w:proofErr w:type="spellStart"/>
+      <w:r>
+        <w:rPr>
+          <w:lang w:val="es-419"/>
+        </w:rPr>
+        <w:t>Label</w:t>
+      </w:r>
+      <w:proofErr w:type="spellEnd"/>
+      <w:r>
+        <w:rPr>
+          <w:lang w:val="es-419"/>
+        </w:rPr>
+        <w:t xml:space="preserve">” para cada uno de nuestros atributos, al final el criterio que estaremos utilizando </w:t>
+      </w:r>
+      <w:r>
+        <w:rPr>
+          <w:lang w:val="es-419"/>
+        </w:rPr>
+        <w:t>sería</w:t>
+      </w:r>
+      <w:r>
+        <w:rPr>
+          <w:lang w:val="es-419"/>
+        </w:rPr>
+        <w:t xml:space="preserve"> el </w:t>
+      </w:r>
+      <w:proofErr w:type="spellStart"/>
+      <w:r>
+        <w:rPr>
+          <w:lang w:val="es-419"/>
+        </w:rPr>
+        <w:t>Gini_Index</w:t>
+      </w:r>
+      <w:proofErr w:type="spellEnd"/>
+    </w:p>
+    <w:p>
+      <w:pPr>
+        <w:rPr>
+          <w:lang w:val="es-419"/>
+        </w:rPr>
+      </w:pPr>
+      <w:r>
+        <w:rPr>
+          <w:lang w:val="es-419"/>
+        </w:rPr>
+        <w:drawing>
+          <wp:inline distT="0" distB="0" distL="0" distR="0" wp14:anchorId="2B7EDF09" wp14:editId="34E953FD">
+            <wp:extent cx="5400040" cy="1155801"/>
+            <wp:effectExtent l="0" t="0" r="0" b="6350"/>
+            <wp:docPr id="20" name="Imagen 20" descr="Imagen que contiene Gráfico de cajas y bigotes&#10;&#10;Descripción generada automáticamente"/>
+            <wp:cNvGraphicFramePr>
+              <a:graphicFrameLocks xmlns:a="http://schemas.openxmlformats.org/drawingml/2006/main" noChangeAspect="1"/>
+            </wp:cNvGraphicFramePr>
+            <a:graphic xmlns:a="http://schemas.openxmlformats.org/drawingml/2006/main">
+              <a:graphicData uri="http://schemas.openxmlformats.org/drawingml/2006/picture">
+                <pic:pic xmlns:pic="http://schemas.openxmlformats.org/drawingml/2006/picture">
+                  <pic:nvPicPr>
+                    <pic:cNvPr id="20" name="Imagen 20" descr="Imagen que contiene Gráfico de cajas y bigotes&#10;&#10;Descripción generada automáticamente"/>
+                    <pic:cNvPicPr/>
+                  </pic:nvPicPr>
+                  <pic:blipFill rotWithShape="1">
+                    <a:blip r:embed="rId33"/>
+                    <a:srcRect l="-1084" r="1084" b="37942"/>
+                    <a:stretch/>
+                  </pic:blipFill>
+                  <pic:spPr bwMode="auto">
+                    <a:xfrm>
+                      <a:off x="0" y="0"/>
+                      <a:ext cx="5400040" cy="1155801"/>
+                    </a:xfrm>
+                    <a:prstGeom prst="rect">
+                      <a:avLst/>
+                    </a:prstGeom>
+                    <a:ln>
+                      <a:noFill/>
+                    </a:ln>
+                    <a:extLst>
+                      <a:ext uri="{53640926-AAD7-44D8-BBD7-CCE9431645EC}">
+                        <a14:shadowObscured xmlns:a14="http://schemas.microsoft.com/office/drawing/2010/main"/>
+                      </a:ext>
+                    </a:extLst>
+                  </pic:spPr>
+                </pic:pic>
+              </a:graphicData>
+            </a:graphic>
+          </wp:inline>
+        </w:drawing>
+      </w:r>
+    </w:p>
+    <w:p>
+      <w:pPr>
+        <w:rPr>
+          <w:lang w:val="es-419"/>
+        </w:rPr>
+      </w:pPr>
+      <w:r>
+        <w:rPr>
+          <w:lang w:val="es-419"/>
+        </w:rPr>
+        <w:t>Ejecutamos nuestra primera vez con los siguientes atributos</w:t>
+      </w:r>
+    </w:p>
+    <w:p>
+      <w:pPr>
+        <w:rPr>
+          <w:lang w:val="es-419"/>
+        </w:rPr>
+      </w:pPr>
+      <w:r>
+        <w:rPr>
+          <w:lang w:val="es-419"/>
+        </w:rPr>
+        <w:drawing>
+          <wp:inline distT="0" distB="0" distL="0" distR="0" wp14:anchorId="1C13048B" wp14:editId="44247ED7">
+            <wp:extent cx="5399532" cy="1796895"/>
+            <wp:effectExtent l="0" t="0" r="0" b="0"/>
+            <wp:docPr id="25" name="Imagen 25" descr="Interfaz de usuario gráfica, Texto, Aplicación&#10;&#10;Descripción generada automáticamente"/>
+            <wp:cNvGraphicFramePr>
+              <a:graphicFrameLocks xmlns:a="http://schemas.openxmlformats.org/drawingml/2006/main" noChangeAspect="1"/>
+            </wp:cNvGraphicFramePr>
+            <a:graphic xmlns:a="http://schemas.openxmlformats.org/drawingml/2006/main">
+              <a:graphicData uri="http://schemas.openxmlformats.org/drawingml/2006/picture">
+                <pic:pic xmlns:pic="http://schemas.openxmlformats.org/drawingml/2006/picture">
+                  <pic:nvPicPr>
+                    <pic:cNvPr id="25" name="Imagen 25" descr="Interfaz de usuario gráfica, Texto, Aplicación&#10;&#10;Descripción generada automáticamente"/>
+                    <pic:cNvPicPr/>
+                  </pic:nvPicPr>
+                  <pic:blipFill rotWithShape="1">
+                    <a:blip r:embed="rId34"/>
+                    <a:srcRect t="5585" b="51255"/>
+                    <a:stretch/>
+                  </pic:blipFill>
+                  <pic:spPr bwMode="auto">
+                    <a:xfrm>
+                      <a:off x="0" y="0"/>
+                      <a:ext cx="5400040" cy="1797064"/>
+                    </a:xfrm>
+                    <a:prstGeom prst="rect">
+                      <a:avLst/>
+                    </a:prstGeom>
+                    <a:ln>
+                      <a:noFill/>
+                    </a:ln>
+                    <a:extLst>
+                      <a:ext uri="{53640926-AAD7-44D8-BBD7-CCE9431645EC}">
+                        <a14:shadowObscured xmlns:a14="http://schemas.microsoft.com/office/drawing/2010/main"/>
+                      </a:ext>
+                    </a:extLst>
+                  </pic:spPr>
+                </pic:pic>
+              </a:graphicData>
+            </a:graphic>
+          </wp:inline>
+        </w:drawing>
+      </w:r>
+    </w:p>
+    <w:p>
+      <w:pPr>
+        <w:rPr>
+          <w:lang w:val="en-US"/>
+        </w:rPr>
+      </w:pPr>
+    </w:p>
+    <w:p>
+      <w:pPr>
+        <w:rPr>
+          <w:lang w:val="es-419"/>
+        </w:rPr>
+      </w:pPr>
+      <w:r>
+        <w:rPr>
+          <w:lang w:val="es-419"/>
+        </w:rPr>
+        <w:lastRenderedPageBreak/>
+        <w:t xml:space="preserve">Nuestro </w:t>
+      </w:r>
+      <w:proofErr w:type="spellStart"/>
+      <w:r>
+        <w:rPr>
+          <w:lang w:val="es-419"/>
+        </w:rPr>
+        <w:t>dataset</w:t>
+      </w:r>
+      <w:proofErr w:type="spellEnd"/>
+      <w:r>
+        <w:rPr>
+          <w:lang w:val="es-419"/>
+        </w:rPr>
+        <w:t xml:space="preserve"> de muestreo quedaría de la siguiente manera</w:t>
+      </w:r>
+    </w:p>
+    <w:p>
+      <w:pPr>
+        <w:rPr>
+          <w:lang w:val="es-419"/>
+        </w:rPr>
+      </w:pPr>
+      <w:r>
+        <w:rPr>
+          <w:lang w:val="es-419"/>
+        </w:rPr>
+        <w:drawing>
+          <wp:inline distT="0" distB="0" distL="0" distR="0" wp14:anchorId="4714D2F6" wp14:editId="5C535B53">
+            <wp:extent cx="4968416" cy="2798445"/>
+            <wp:effectExtent l="0" t="0" r="3810" b="1905"/>
+            <wp:docPr id="13" name="Imagen 13" descr="Interfaz de usuario gráfica&#10;&#10;Descripción generada automáticamente"/>
+            <wp:cNvGraphicFramePr>
+              <a:graphicFrameLocks xmlns:a="http://schemas.openxmlformats.org/drawingml/2006/main" noChangeAspect="1"/>
+            </wp:cNvGraphicFramePr>
+            <a:graphic xmlns:a="http://schemas.openxmlformats.org/drawingml/2006/main">
+              <a:graphicData uri="http://schemas.openxmlformats.org/drawingml/2006/picture">
+                <pic:pic xmlns:pic="http://schemas.openxmlformats.org/drawingml/2006/picture">
+                  <pic:nvPicPr>
+                    <pic:cNvPr id="13" name="Imagen 13" descr="Interfaz de usuario gráfica&#10;&#10;Descripción generada automáticamente"/>
+                    <pic:cNvPicPr/>
+                  </pic:nvPicPr>
+                  <pic:blipFill rotWithShape="1">
+                    <a:blip r:embed="rId35"/>
+                    <a:srcRect r="7993"/>
+                    <a:stretch/>
+                  </pic:blipFill>
+                  <pic:spPr bwMode="auto">
+                    <a:xfrm>
+                      <a:off x="0" y="0"/>
+                      <a:ext cx="4968416" cy="2798445"/>
+                    </a:xfrm>
+                    <a:prstGeom prst="rect">
+                      <a:avLst/>
+                    </a:prstGeom>
+                    <a:ln>
+                      <a:noFill/>
+                    </a:ln>
+                    <a:extLst>
+                      <a:ext uri="{53640926-AAD7-44D8-BBD7-CCE9431645EC}">
+                        <a14:shadowObscured xmlns:a14="http://schemas.microsoft.com/office/drawing/2010/main"/>
+                      </a:ext>
+                    </a:extLst>
+                  </pic:spPr>
+                </pic:pic>
+              </a:graphicData>
+            </a:graphic>
+          </wp:inline>
+        </w:drawing>
+      </w:r>
+    </w:p>
+    <w:p>
+      <w:pPr>
+        <w:rPr>
+          <w:lang w:val="es-419"/>
+        </w:rPr>
+      </w:pPr>
+      <w:r>
+        <w:rPr>
+          <w:lang w:val="es-419"/>
+        </w:rPr>
+        <w:t>En árbol nos quedaría de la siguiente manera en el cual podemos concluir que</w:t>
+      </w:r>
+    </w:p>
+    <w:p>
+      <w:pPr>
+        <w:pStyle w:val="Prrafodelista"/>
+        <w:numPr>
+          <w:ilvl w:val="0"/>
+          <w:numId w:val="12"/>
+        </w:numPr>
+        <w:rPr>
+          <w:lang w:val="es-419"/>
+        </w:rPr>
+      </w:pPr>
+      <w:r>
+        <w:rPr>
+          <w:lang w:val="es-419"/>
+        </w:rPr>
+        <w:t xml:space="preserve">La mayoría de </w:t>
+      </w:r>
+      <w:r>
+        <w:rPr>
+          <w:lang w:val="es-419"/>
+        </w:rPr>
+        <w:t>las motocicletas</w:t>
+      </w:r>
+      <w:r>
+        <w:rPr>
+          <w:lang w:val="es-419"/>
+        </w:rPr>
+        <w:t xml:space="preserve"> fueron fabricadas antes del año 2015, partiendo de base que tipo de placas de estas particulares</w:t>
+      </w:r>
+    </w:p>
+    <w:p>
+      <w:pPr>
+        <w:jc w:val="center"/>
+        <w:rPr>
+          <w:lang w:val="es-419"/>
+        </w:rPr>
+      </w:pPr>
+      <w:r>
+        <w:rPr>
+          <w:lang w:val="es-419"/>
+        </w:rPr>
+        <w:drawing>
+          <wp:inline distT="0" distB="0" distL="0" distR="0" wp14:anchorId="130C5B03" wp14:editId="66A4BF74">
+            <wp:extent cx="4667416" cy="4687937"/>
+            <wp:effectExtent l="0" t="0" r="0" b="0"/>
+            <wp:docPr id="26" name="Imagen 26" descr="Diagrama&#10;&#10;Descripción generada automáticamente"/>
+            <wp:cNvGraphicFramePr>
+              <a:graphicFrameLocks xmlns:a="http://schemas.openxmlformats.org/drawingml/2006/main" noChangeAspect="1"/>
+            </wp:cNvGraphicFramePr>
+            <a:graphic xmlns:a="http://schemas.openxmlformats.org/drawingml/2006/main">
+              <a:graphicData uri="http://schemas.openxmlformats.org/drawingml/2006/picture">
+                <pic:pic xmlns:pic="http://schemas.openxmlformats.org/drawingml/2006/picture">
+                  <pic:nvPicPr>
+                    <pic:cNvPr id="26" name="Imagen 26" descr="Diagrama&#10;&#10;Descripción generada automáticamente"/>
+                    <pic:cNvPicPr/>
+                  </pic:nvPicPr>
+                  <pic:blipFill rotWithShape="1">
+                    <a:blip r:embed="rId36"/>
+                    <a:srcRect l="10601" r="2960"/>
+                    <a:stretch/>
+                  </pic:blipFill>
+                  <pic:spPr bwMode="auto">
+                    <a:xfrm>
+                      <a:off x="0" y="0"/>
+                      <a:ext cx="4667683" cy="4688205"/>
+                    </a:xfrm>
+                    <a:prstGeom prst="rect">
+                      <a:avLst/>
+                    </a:prstGeom>
+                    <a:ln>
+                      <a:noFill/>
+                    </a:ln>
+                    <a:extLst>
+                      <a:ext uri="{53640926-AAD7-44D8-BBD7-CCE9431645EC}">
+                        <a14:shadowObscured xmlns:a14="http://schemas.microsoft.com/office/drawing/2010/main"/>
+                      </a:ext>
+                    </a:extLst>
+                  </pic:spPr>
+                </pic:pic>
+              </a:graphicData>
+            </a:graphic>
+          </wp:inline>
+        </w:drawing>
+      </w:r>
+    </w:p>
+    <w:p>
+      <w:pPr>
+        <w:pStyle w:val="Prrafodelista"/>
+        <w:numPr>
+          <w:ilvl w:val="0"/>
+          <w:numId w:val="12"/>
+        </w:numPr>
+        <w:rPr>
+          <w:lang w:val="es-419"/>
+        </w:rPr>
+      </w:pPr>
+      <w:r>
+        <w:rPr>
+          <w:lang w:val="es-419"/>
+        </w:rPr>
+        <w:lastRenderedPageBreak/>
+        <w:t>De acuerdo con la capacidad podemos definir que si es medida en toneladas se trata pickups y si es en base a asientos podemos encontrar a la capacidad que pueden ser automóviles o microbuses, todo esto bajo el tipo de placa que es particular.</w:t>
+      </w:r>
+    </w:p>
+    <w:p>
+      <w:pPr>
+        <w:pStyle w:val="Prrafodelista"/>
+        <w:numPr>
+          <w:ilvl w:val="0"/>
+          <w:numId w:val="12"/>
+        </w:numPr>
+        <w:rPr>
+          <w:lang w:val="es-419"/>
+        </w:rPr>
+      </w:pPr>
+      <w:r>
+        <w:rPr>
+          <w:lang w:val="es-419"/>
+        </w:rPr>
+        <w:t>Si es bajo la rama de motocicleta se puede definir que la capacidad del tanque aumenta o baja según sea tricótomo o motocicleta como tal.</w:t>
+      </w:r>
+    </w:p>
+    <w:p>
+      <w:pPr>
+        <w:pStyle w:val="Prrafodelista"/>
+        <w:numPr>
+          <w:ilvl w:val="0"/>
+          <w:numId w:val="12"/>
+        </w:numPr>
+        <w:rPr>
+          <w:lang w:val="es-419"/>
+        </w:rPr>
+      </w:pPr>
+      <w:r>
+        <w:rPr>
+          <w:lang w:val="es-419"/>
+        </w:rPr>
+        <w:t>Bajo la rama de tipo de placa nacional podemos encontrar que según la capacidad verifica si efectivamente es un automóvil o un camión pesado, por ejemplo, de recolección de basura.</w:t>
+      </w:r>
+    </w:p>
+    <w:p>
+      <w:pPr>
+        <w:pStyle w:val="Prrafodelista"/>
+        <w:numPr>
+          <w:ilvl w:val="0"/>
+          <w:numId w:val="12"/>
+        </w:numPr>
+        <w:rPr>
+          <w:lang w:val="es-419"/>
+        </w:rPr>
+      </w:pPr>
+      <w:r>
+        <w:rPr>
+          <w:lang w:val="es-419"/>
+        </w:rPr>
+        <w:t>En la rama oficial podemos definir que solo se encuentran automóviles</w:t>
+      </w:r>
+    </w:p>
+    <w:p>
+      <w:pPr>
+        <w:rPr>
+          <w:lang w:val="es-419"/>
+        </w:rPr>
+      </w:pPr>
+      <w:r>
+        <w:rPr>
+          <w:lang w:val="es-419"/>
+        </w:rPr>
+        <w:drawing>
+          <wp:inline distT="0" distB="0" distL="0" distR="0" wp14:anchorId="27DAE116" wp14:editId="4CD5A11D">
+            <wp:extent cx="5400040" cy="2669540"/>
+            <wp:effectExtent l="0" t="0" r="0" b="0"/>
+            <wp:docPr id="28" name="Imagen 28" descr="Escala de tiempo&#10;&#10;Descripción generada automáticamente"/>
+            <wp:cNvGraphicFramePr>
+              <a:graphicFrameLocks xmlns:a="http://schemas.openxmlformats.org/drawingml/2006/main" noChangeAspect="1"/>
+            </wp:cNvGraphicFramePr>
+            <a:graphic xmlns:a="http://schemas.openxmlformats.org/drawingml/2006/main">
+              <a:graphicData uri="http://schemas.openxmlformats.org/drawingml/2006/picture">
+                <pic:pic xmlns:pic="http://schemas.openxmlformats.org/drawingml/2006/picture">
+                  <pic:nvPicPr>
+                    <pic:cNvPr id="28" name="Imagen 28" descr="Escala de tiempo&#10;&#10;Descripción generada automáticamente"/>
+                    <pic:cNvPicPr/>
+                  </pic:nvPicPr>
+                  <pic:blipFill>
+                    <a:blip r:embed="rId37"/>
+                    <a:stretch>
+                      <a:fillRect/>
+                    </a:stretch>
+                  </pic:blipFill>
+                  <pic:spPr>
+                    <a:xfrm>
+                      <a:off x="0" y="0"/>
+                      <a:ext cx="5400040" cy="2669540"/>
+                    </a:xfrm>
+                    <a:prstGeom prst="rect">
+                      <a:avLst/>
+                    </a:prstGeom>
+                  </pic:spPr>
+                </pic:pic>
+              </a:graphicData>
+            </a:graphic>
+          </wp:inline>
+        </w:drawing>
+      </w:r>
+    </w:p>
+    <w:p>
+      <w:pPr>
+        <w:pStyle w:val="Prrafodelista"/>
+        <w:numPr>
+          <w:ilvl w:val="0"/>
+          <w:numId w:val="15"/>
+        </w:numPr>
+        <w:rPr>
+          <w:lang w:val="es-419"/>
+        </w:rPr>
+      </w:pPr>
+      <w:r>
+        <w:rPr>
+          <w:lang w:val="es-419"/>
+        </w:rPr>
+        <w:t>En la rama provisional tenemos camiones pesados y cabezales, seleccionados de acuerdo con la capacidad de estos vehículos.</w:t>
+      </w:r>
+    </w:p>
+    <w:p>
+      <w:pPr>
+        <w:pStyle w:val="Prrafodelista"/>
+        <w:numPr>
+          <w:ilvl w:val="0"/>
+          <w:numId w:val="15"/>
+        </w:numPr>
+        <w:rPr>
+          <w:lang w:val="es-419"/>
+        </w:rPr>
+      </w:pPr>
+      <w:r>
+        <w:rPr>
+          <w:lang w:val="es-419"/>
+        </w:rPr>
+        <w:t>En la calidad de remolque podemos notar que tenemos dos variantes, por año de ingreso, en la cual se calcula que los vehículos remolques a partir del año 2008 y del 2007 hacia atrás son remolques de otro tipo según la data.</w:t>
+      </w:r>
+    </w:p>
+    <w:p>
+      <w:pPr>
+        <w:pStyle w:val="Prrafodelista"/>
+        <w:numPr>
+          <w:ilvl w:val="0"/>
+          <w:numId w:val="15"/>
+        </w:numPr>
+        <w:rPr>
+          <w:lang w:val="es-419"/>
+        </w:rPr>
+      </w:pPr>
+      <w:r>
+        <w:rPr>
+          <w:lang w:val="es-419"/>
+        </w:rPr>
+        <w:t>En el tipo de placa calificada como vendedor donde según el mes de ingreso son calificados, el automóvil se recibió en diciembre y en los meses anteriores son de tipo vendedor(auto)</w:t>
+      </w:r>
+    </w:p>
+    <w:p>
+      <w:pPr>
+        <w:rPr>
+          <w:lang w:val="es-419"/>
+        </w:rPr>
+      </w:pPr>
+      <w:r>
+        <w:rPr>
+          <w:lang w:val="es-419"/>
+        </w:rPr>
+        <w:drawing>
+          <wp:inline distT="0" distB="0" distL="0" distR="0" wp14:anchorId="1A8749B3" wp14:editId="6854C8A5">
+            <wp:extent cx="5312496" cy="2472453"/>
+            <wp:effectExtent l="0" t="0" r="2540" b="4445"/>
+            <wp:docPr id="33" name="Imagen 33" descr="Escala de tiempo&#10;&#10;Descripción generada automáticamente"/>
+            <wp:cNvGraphicFramePr>
+              <a:graphicFrameLocks xmlns:a="http://schemas.openxmlformats.org/drawingml/2006/main" noChangeAspect="1"/>
+            </wp:cNvGraphicFramePr>
+            <a:graphic xmlns:a="http://schemas.openxmlformats.org/drawingml/2006/main">
+              <a:graphicData uri="http://schemas.openxmlformats.org/drawingml/2006/picture">
+                <pic:pic xmlns:pic="http://schemas.openxmlformats.org/drawingml/2006/picture">
+                  <pic:nvPicPr>
+                    <pic:cNvPr id="33" name="Imagen 33" descr="Escala de tiempo&#10;&#10;Descripción generada automáticamente"/>
+                    <pic:cNvPicPr/>
+                  </pic:nvPicPr>
+                  <pic:blipFill rotWithShape="1">
+                    <a:blip r:embed="rId38"/>
+                    <a:srcRect b="11617"/>
+                    <a:stretch/>
+                  </pic:blipFill>
+                  <pic:spPr bwMode="auto">
+                    <a:xfrm>
+                      <a:off x="0" y="0"/>
+                      <a:ext cx="5341968" cy="2486169"/>
+                    </a:xfrm>
+                    <a:prstGeom prst="rect">
+                      <a:avLst/>
+                    </a:prstGeom>
+                    <a:ln>
+                      <a:noFill/>
+                    </a:ln>
+                    <a:extLst>
+                      <a:ext uri="{53640926-AAD7-44D8-BBD7-CCE9431645EC}">
+                        <a14:shadowObscured xmlns:a14="http://schemas.microsoft.com/office/drawing/2010/main"/>
+                      </a:ext>
+                    </a:extLst>
+                  </pic:spPr>
+                </pic:pic>
+              </a:graphicData>
+            </a:graphic>
+          </wp:inline>
+        </w:drawing>
+      </w:r>
+    </w:p>
+    <w:p>
+      <w:pPr>
+        <w:pStyle w:val="Prrafodelista"/>
+        <w:numPr>
+          <w:ilvl w:val="0"/>
+          <w:numId w:val="16"/>
+        </w:numPr>
+        <w:rPr>
+          <w:lang w:val="es-419"/>
+        </w:rPr>
+      </w:pPr>
+      <w:r>
+        <w:rPr>
+          <w:lang w:val="es-419"/>
+        </w:rPr>
+        <w:lastRenderedPageBreak/>
+        <w:t xml:space="preserve">En la rama de misión internacional, tenemos un análisis de capacidad en el cual podemos calificar también a los </w:t>
+      </w:r>
+      <w:r>
+        <w:rPr>
+          <w:lang w:val="es-419"/>
+        </w:rPr>
+        <w:t>automóviles</w:t>
+      </w:r>
+      <w:r>
+        <w:rPr>
+          <w:lang w:val="es-419"/>
+        </w:rPr>
+        <w:t>, microbuses, camiones pesados y pickups</w:t>
+      </w:r>
+    </w:p>
+    <w:p>
+      <w:pPr>
+        <w:pStyle w:val="Prrafodelista"/>
+        <w:numPr>
+          <w:ilvl w:val="0"/>
+          <w:numId w:val="16"/>
+        </w:numPr>
+        <w:rPr>
+          <w:lang w:val="es-419"/>
+        </w:rPr>
+      </w:pPr>
+      <w:r>
+        <w:rPr>
+          <w:lang w:val="es-419"/>
+        </w:rPr>
+        <w:t>En el tipo de placas de discapacitados podemos encontrar microbuses, automóviles, tricótomos y pickups</w:t>
+      </w:r>
+    </w:p>
+    <w:p>
+      <w:pPr>
+        <w:pStyle w:val="Prrafodelista"/>
+        <w:numPr>
+          <w:ilvl w:val="0"/>
+          <w:numId w:val="16"/>
+        </w:numPr>
+        <w:rPr>
+          <w:lang w:val="es-419"/>
+        </w:rPr>
+      </w:pPr>
+      <w:r>
+        <w:rPr>
+          <w:lang w:val="es-419"/>
+        </w:rPr>
+        <w:t>Entre los vehículos pertenecientes al cuerpo diplomático podemos encontrar microbuses y automóviles. En cuanto a los pickups y paneles que ingresaron al país entre mayo y diciembre y los paneles de enero a abril.</w:t>
+      </w:r>
+    </w:p>
+    <w:p>
+      <w:pPr>
+        <w:rPr>
+          <w:lang w:val="es-419"/>
+        </w:rPr>
+      </w:pPr>
+      <w:r>
+        <w:rPr>
+          <w:lang w:val="es-419"/>
+        </w:rPr>
+        <w:drawing>
+          <wp:inline distT="0" distB="0" distL="0" distR="0" wp14:anchorId="3E741CFB" wp14:editId="692B639A">
+            <wp:extent cx="5400040" cy="2594610"/>
+            <wp:effectExtent l="0" t="0" r="0" b="0"/>
+            <wp:docPr id="36" name="Imagen 36"/>
+            <wp:cNvGraphicFramePr>
+              <a:graphicFrameLocks xmlns:a="http://schemas.openxmlformats.org/drawingml/2006/main" noChangeAspect="1"/>
+            </wp:cNvGraphicFramePr>
+            <a:graphic xmlns:a="http://schemas.openxmlformats.org/drawingml/2006/main">
+              <a:graphicData uri="http://schemas.openxmlformats.org/drawingml/2006/picture">
+                <pic:pic xmlns:pic="http://schemas.openxmlformats.org/drawingml/2006/picture">
+                  <pic:nvPicPr>
+                    <pic:cNvPr id="1" name=""/>
+                    <pic:cNvPicPr/>
+                  </pic:nvPicPr>
+                  <pic:blipFill>
+                    <a:blip r:embed="rId39"/>
+                    <a:stretch>
+                      <a:fillRect/>
+                    </a:stretch>
+                  </pic:blipFill>
+                  <pic:spPr>
+                    <a:xfrm>
+                      <a:off x="0" y="0"/>
+                      <a:ext cx="5400040" cy="2594610"/>
+                    </a:xfrm>
+                    <a:prstGeom prst="rect">
+                      <a:avLst/>
+                    </a:prstGeom>
+                  </pic:spPr>
+                </pic:pic>
+              </a:graphicData>
+            </a:graphic>
+          </wp:inline>
+        </w:drawing>
+      </w:r>
+    </w:p>
+    <w:p>
+      <w:pPr>
+        <w:pStyle w:val="Prrafodelista"/>
+        <w:numPr>
+          <w:ilvl w:val="0"/>
+          <w:numId w:val="17"/>
+        </w:numPr>
+        <w:rPr>
+          <w:lang w:val="es-419"/>
+        </w:rPr>
+      </w:pPr>
+      <w:r>
+        <w:rPr>
+          <w:lang w:val="es-419"/>
+        </w:rPr>
+        <w:t xml:space="preserve">Para </w:t>
+      </w:r>
+      <w:r>
+        <w:rPr>
+          <w:lang w:val="es-419"/>
+        </w:rPr>
+        <w:t>terminar,</w:t>
+      </w:r>
+      <w:r>
+        <w:rPr>
+          <w:lang w:val="es-419"/>
+        </w:rPr>
+        <w:t xml:space="preserve"> podemos definir que el cuerpo consular solo ingreso al país </w:t>
+      </w:r>
+      <w:r>
+        <w:rPr>
+          <w:lang w:val="es-419"/>
+        </w:rPr>
+        <w:t>automóviles</w:t>
+      </w:r>
+    </w:p>
+    <w:p>
+      <w:pPr>
+        <w:pStyle w:val="Prrafodelista"/>
+        <w:numPr>
+          <w:ilvl w:val="0"/>
+          <w:numId w:val="17"/>
+        </w:numPr>
+        <w:rPr>
+          <w:lang w:val="es-419"/>
+        </w:rPr>
+      </w:pPr>
+      <w:r>
+        <w:rPr>
+          <w:lang w:val="es-419"/>
+        </w:rPr>
+        <w:t>Bajo el tipo de placa de cruz roja tenemos un ordenamiento por valor del vehículo en el que los pickups que ingresaron fueron mayor a $9990.730 y los camiones livianos menores o iguales a esta misma cantidad</w:t>
+      </w:r>
+    </w:p>
+    <w:p>
+      <w:pPr>
+        <w:pStyle w:val="Prrafodelista"/>
+        <w:numPr>
+          <w:ilvl w:val="0"/>
+          <w:numId w:val="17"/>
+        </w:numPr>
+        <w:rPr>
+          <w:lang w:val="es-419"/>
+        </w:rPr>
+      </w:pPr>
+      <w:r>
+        <w:rPr>
+          <w:lang w:val="es-419"/>
+        </w:rPr>
+        <w:t>En calidad de camiones tenemos cabezales que ingresaron con una capacidad mayor de 12.50 y camiones pesados con una capacidad menor o igual a 12.50</w:t>
+      </w:r>
+    </w:p>
+    <w:p>
+      <w:pPr>
+        <w:pStyle w:val="Prrafodelista"/>
+        <w:rPr>
+          <w:lang w:val="es-419"/>
+        </w:rPr>
+      </w:pPr>
+    </w:p>
+    <w:p>
+      <w:pPr>
+        <w:jc w:val="both"/>
+      </w:pPr>
+      <w:r>
+        <w:drawing>
+          <wp:inline distT="0" distB="0" distL="0" distR="0" wp14:anchorId="6031A8C2" wp14:editId="5F663BB0">
+            <wp:extent cx="5400040" cy="3004185"/>
+            <wp:effectExtent l="0" t="0" r="0" b="5715"/>
+            <wp:docPr id="37" name="Imagen 37" descr="Escala de tiempo&#10;&#10;Descripción generada automáticamente con confianza baja"/>
+            <wp:cNvGraphicFramePr>
+              <a:graphicFrameLocks xmlns:a="http://schemas.openxmlformats.org/drawingml/2006/main" noChangeAspect="1"/>
+            </wp:cNvGraphicFramePr>
+            <a:graphic xmlns:a="http://schemas.openxmlformats.org/drawingml/2006/main">
+              <a:graphicData uri="http://schemas.openxmlformats.org/drawingml/2006/picture">
+                <pic:pic xmlns:pic="http://schemas.openxmlformats.org/drawingml/2006/picture">
+                  <pic:nvPicPr>
+                    <pic:cNvPr id="37" name="Imagen 37" descr="Escala de tiempo&#10;&#10;Descripción generada automáticamente con confianza baja"/>
+                    <pic:cNvPicPr/>
+                  </pic:nvPicPr>
+                  <pic:blipFill>
+                    <a:blip r:embed="rId40"/>
+                    <a:stretch>
+                      <a:fillRect/>
+                    </a:stretch>
+                  </pic:blipFill>
+                  <pic:spPr>
+                    <a:xfrm>
+                      <a:off x="0" y="0"/>
+                      <a:ext cx="5400040" cy="3004185"/>
+                    </a:xfrm>
+                    <a:prstGeom prst="rect">
+                      <a:avLst/>
+                    </a:prstGeom>
+                  </pic:spPr>
+                </pic:pic>
+              </a:graphicData>
+            </a:graphic>
+          </wp:inline>
+        </w:drawing>
+      </w:r>
     </w:p>
     <w:p>
       <w:pPr>
@@ -2612,7 +3890,7 @@
       </w:pPr>
     </w:p>
     <w:sectPr>
-      <w:headerReference w:type="default" r:id="rId28"/>
+      <w:headerReference w:type="default" r:id="rId41"/>
       <w:pgSz w:w="11906" w:h="16838"/>
       <w:pgMar w:top="1417" w:right="1701" w:bottom="1417" w:left="1701" w:header="708" w:footer="708" w:gutter="0"/>
       <w:cols w:space="708"/>
@@ -3270,6 +4548,321 @@
     </w:lvl>
   </w:abstractNum>
   <w:abstractNum w:abstractNumId="4" w15:restartNumberingAfterBreak="0">
+    <w:nsid w:val="38F0137F"/>
+    <w:multiLevelType w:val="hybridMultilevel"/>
+    <w:tmpl w:val="41AE3D16"/>
+    <w:lvl w:ilvl="0" w:tplc="440A0001">
+      <w:start w:val="1"/>
+      <w:numFmt w:val="bullet"/>
+      <w:lvlText w:val=""/>
+      <w:lvlJc w:val="left"/>
+      <w:pPr>
+        <w:ind w:left="720" w:hanging="360"/>
+      </w:pPr>
+      <w:rPr>
+        <w:rFonts w:ascii="Symbol" w:hAnsi="Symbol" w:hint="default"/>
+      </w:rPr>
+    </w:lvl>
+    <w:lvl w:ilvl="1" w:tplc="440A0003" w:tentative="1">
+      <w:start w:val="1"/>
+      <w:numFmt w:val="bullet"/>
+      <w:lvlText w:val="o"/>
+      <w:lvlJc w:val="left"/>
+      <w:pPr>
+        <w:ind w:left="1440" w:hanging="360"/>
+      </w:pPr>
+      <w:rPr>
+        <w:rFonts w:ascii="Courier New" w:hAnsi="Courier New" w:cs="Courier New" w:hint="default"/>
+      </w:rPr>
+    </w:lvl>
+    <w:lvl w:ilvl="2" w:tplc="440A0005" w:tentative="1">
+      <w:start w:val="1"/>
+      <w:numFmt w:val="bullet"/>
+      <w:lvlText w:val=""/>
+      <w:lvlJc w:val="left"/>
+      <w:pPr>
+        <w:ind w:left="2160" w:hanging="360"/>
+      </w:pPr>
+      <w:rPr>
+        <w:rFonts w:ascii="Wingdings" w:hAnsi="Wingdings" w:hint="default"/>
+      </w:rPr>
+    </w:lvl>
+    <w:lvl w:ilvl="3" w:tplc="440A0001" w:tentative="1">
+      <w:start w:val="1"/>
+      <w:numFmt w:val="bullet"/>
+      <w:lvlText w:val=""/>
+      <w:lvlJc w:val="left"/>
+      <w:pPr>
+        <w:ind w:left="2880" w:hanging="360"/>
+      </w:pPr>
+      <w:rPr>
+        <w:rFonts w:ascii="Symbol" w:hAnsi="Symbol" w:hint="default"/>
+      </w:rPr>
+    </w:lvl>
+    <w:lvl w:ilvl="4" w:tplc="440A0003" w:tentative="1">
+      <w:start w:val="1"/>
+      <w:numFmt w:val="bullet"/>
+      <w:lvlText w:val="o"/>
+      <w:lvlJc w:val="left"/>
+      <w:pPr>
+        <w:ind w:left="3600" w:hanging="360"/>
+      </w:pPr>
+      <w:rPr>
+        <w:rFonts w:ascii="Courier New" w:hAnsi="Courier New" w:cs="Courier New" w:hint="default"/>
+      </w:rPr>
+    </w:lvl>
+    <w:lvl w:ilvl="5" w:tplc="440A0005" w:tentative="1">
+      <w:start w:val="1"/>
+      <w:numFmt w:val="bullet"/>
+      <w:lvlText w:val=""/>
+      <w:lvlJc w:val="left"/>
+      <w:pPr>
+        <w:ind w:left="4320" w:hanging="360"/>
+      </w:pPr>
+      <w:rPr>
+        <w:rFonts w:ascii="Wingdings" w:hAnsi="Wingdings" w:hint="default"/>
+      </w:rPr>
+    </w:lvl>
+    <w:lvl w:ilvl="6" w:tplc="440A0001" w:tentative="1">
+      <w:start w:val="1"/>
+      <w:numFmt w:val="bullet"/>
+      <w:lvlText w:val=""/>
+      <w:lvlJc w:val="left"/>
+      <w:pPr>
+        <w:ind w:left="5040" w:hanging="360"/>
+      </w:pPr>
+      <w:rPr>
+        <w:rFonts w:ascii="Symbol" w:hAnsi="Symbol" w:hint="default"/>
+      </w:rPr>
+    </w:lvl>
+    <w:lvl w:ilvl="7" w:tplc="440A0003" w:tentative="1">
+      <w:start w:val="1"/>
+      <w:numFmt w:val="bullet"/>
+      <w:lvlText w:val="o"/>
+      <w:lvlJc w:val="left"/>
+      <w:pPr>
+        <w:ind w:left="5760" w:hanging="360"/>
+      </w:pPr>
+      <w:rPr>
+        <w:rFonts w:ascii="Courier New" w:hAnsi="Courier New" w:cs="Courier New" w:hint="default"/>
+      </w:rPr>
+    </w:lvl>
+    <w:lvl w:ilvl="8" w:tplc="440A0005" w:tentative="1">
+      <w:start w:val="1"/>
+      <w:numFmt w:val="bullet"/>
+      <w:lvlText w:val=""/>
+      <w:lvlJc w:val="left"/>
+      <w:pPr>
+        <w:ind w:left="6480" w:hanging="360"/>
+      </w:pPr>
+      <w:rPr>
+        <w:rFonts w:ascii="Wingdings" w:hAnsi="Wingdings" w:hint="default"/>
+      </w:rPr>
+    </w:lvl>
+  </w:abstractNum>
+  <w:abstractNum w:abstractNumId="5" w15:restartNumberingAfterBreak="0">
+    <w:nsid w:val="3E2E2D5D"/>
+    <w:multiLevelType w:val="hybridMultilevel"/>
+    <w:tmpl w:val="F2C62A10"/>
+    <w:lvl w:ilvl="0" w:tplc="440A000F">
+      <w:start w:val="1"/>
+      <w:numFmt w:val="decimal"/>
+      <w:lvlText w:val="%1."/>
+      <w:lvlJc w:val="left"/>
+      <w:pPr>
+        <w:ind w:left="720" w:hanging="360"/>
+      </w:pPr>
+      <w:rPr>
+        <w:rFonts w:hint="default"/>
+      </w:rPr>
+    </w:lvl>
+    <w:lvl w:ilvl="1" w:tplc="440A0019" w:tentative="1">
+      <w:start w:val="1"/>
+      <w:numFmt w:val="lowerLetter"/>
+      <w:lvlText w:val="%2."/>
+      <w:lvlJc w:val="left"/>
+      <w:pPr>
+        <w:ind w:left="1440" w:hanging="360"/>
+      </w:pPr>
+    </w:lvl>
+    <w:lvl w:ilvl="2" w:tplc="440A001B" w:tentative="1">
+      <w:start w:val="1"/>
+      <w:numFmt w:val="lowerRoman"/>
+      <w:lvlText w:val="%3."/>
+      <w:lvlJc w:val="right"/>
+      <w:pPr>
+        <w:ind w:left="2160" w:hanging="180"/>
+      </w:pPr>
+    </w:lvl>
+    <w:lvl w:ilvl="3" w:tplc="440A000F" w:tentative="1">
+      <w:start w:val="1"/>
+      <w:numFmt w:val="decimal"/>
+      <w:lvlText w:val="%4."/>
+      <w:lvlJc w:val="left"/>
+      <w:pPr>
+        <w:ind w:left="2880" w:hanging="360"/>
+      </w:pPr>
+    </w:lvl>
+    <w:lvl w:ilvl="4" w:tplc="440A0019" w:tentative="1">
+      <w:start w:val="1"/>
+      <w:numFmt w:val="lowerLetter"/>
+      <w:lvlText w:val="%5."/>
+      <w:lvlJc w:val="left"/>
+      <w:pPr>
+        <w:ind w:left="3600" w:hanging="360"/>
+      </w:pPr>
+    </w:lvl>
+    <w:lvl w:ilvl="5" w:tplc="440A001B" w:tentative="1">
+      <w:start w:val="1"/>
+      <w:numFmt w:val="lowerRoman"/>
+      <w:lvlText w:val="%6."/>
+      <w:lvlJc w:val="right"/>
+      <w:pPr>
+        <w:ind w:left="4320" w:hanging="180"/>
+      </w:pPr>
+    </w:lvl>
+    <w:lvl w:ilvl="6" w:tplc="440A000F" w:tentative="1">
+      <w:start w:val="1"/>
+      <w:numFmt w:val="decimal"/>
+      <w:lvlText w:val="%7."/>
+      <w:lvlJc w:val="left"/>
+      <w:pPr>
+        <w:ind w:left="5040" w:hanging="360"/>
+      </w:pPr>
+    </w:lvl>
+    <w:lvl w:ilvl="7" w:tplc="440A0019" w:tentative="1">
+      <w:start w:val="1"/>
+      <w:numFmt w:val="lowerLetter"/>
+      <w:lvlText w:val="%8."/>
+      <w:lvlJc w:val="left"/>
+      <w:pPr>
+        <w:ind w:left="5760" w:hanging="360"/>
+      </w:pPr>
+    </w:lvl>
+    <w:lvl w:ilvl="8" w:tplc="440A001B" w:tentative="1">
+      <w:start w:val="1"/>
+      <w:numFmt w:val="lowerRoman"/>
+      <w:lvlText w:val="%9."/>
+      <w:lvlJc w:val="right"/>
+      <w:pPr>
+        <w:ind w:left="6480" w:hanging="180"/>
+      </w:pPr>
+    </w:lvl>
+  </w:abstractNum>
+  <w:abstractNum w:abstractNumId="6" w15:restartNumberingAfterBreak="0">
+    <w:nsid w:val="42F9080C"/>
+    <w:multiLevelType w:val="hybridMultilevel"/>
+    <w:tmpl w:val="C6646B00"/>
+    <w:lvl w:ilvl="0" w:tplc="440A0001">
+      <w:start w:val="1"/>
+      <w:numFmt w:val="bullet"/>
+      <w:lvlText w:val=""/>
+      <w:lvlJc w:val="left"/>
+      <w:pPr>
+        <w:ind w:left="720" w:hanging="360"/>
+      </w:pPr>
+      <w:rPr>
+        <w:rFonts w:ascii="Symbol" w:hAnsi="Symbol" w:hint="default"/>
+      </w:rPr>
+    </w:lvl>
+    <w:lvl w:ilvl="1" w:tplc="440A0003" w:tentative="1">
+      <w:start w:val="1"/>
+      <w:numFmt w:val="bullet"/>
+      <w:lvlText w:val="o"/>
+      <w:lvlJc w:val="left"/>
+      <w:pPr>
+        <w:ind w:left="1440" w:hanging="360"/>
+      </w:pPr>
+      <w:rPr>
+        <w:rFonts w:ascii="Courier New" w:hAnsi="Courier New" w:cs="Courier New" w:hint="default"/>
+      </w:rPr>
+    </w:lvl>
+    <w:lvl w:ilvl="2" w:tplc="440A0005" w:tentative="1">
+      <w:start w:val="1"/>
+      <w:numFmt w:val="bullet"/>
+      <w:lvlText w:val=""/>
+      <w:lvlJc w:val="left"/>
+      <w:pPr>
+        <w:ind w:left="2160" w:hanging="360"/>
+      </w:pPr>
+      <w:rPr>
+        <w:rFonts w:ascii="Wingdings" w:hAnsi="Wingdings" w:hint="default"/>
+      </w:rPr>
+    </w:lvl>
+    <w:lvl w:ilvl="3" w:tplc="440A0001" w:tentative="1">
+      <w:start w:val="1"/>
+      <w:numFmt w:val="bullet"/>
+      <w:lvlText w:val=""/>
+      <w:lvlJc w:val="left"/>
+      <w:pPr>
+        <w:ind w:left="2880" w:hanging="360"/>
+      </w:pPr>
+      <w:rPr>
+        <w:rFonts w:ascii="Symbol" w:hAnsi="Symbol" w:hint="default"/>
+      </w:rPr>
+    </w:lvl>
+    <w:lvl w:ilvl="4" w:tplc="440A0003" w:tentative="1">
+      <w:start w:val="1"/>
+      <w:numFmt w:val="bullet"/>
+      <w:lvlText w:val="o"/>
+      <w:lvlJc w:val="left"/>
+      <w:pPr>
+        <w:ind w:left="3600" w:hanging="360"/>
+      </w:pPr>
+      <w:rPr>
+        <w:rFonts w:ascii="Courier New" w:hAnsi="Courier New" w:cs="Courier New" w:hint="default"/>
+      </w:rPr>
+    </w:lvl>
+    <w:lvl w:ilvl="5" w:tplc="440A0005" w:tentative="1">
+      <w:start w:val="1"/>
+      <w:numFmt w:val="bullet"/>
+      <w:lvlText w:val=""/>
+      <w:lvlJc w:val="left"/>
+      <w:pPr>
+        <w:ind w:left="4320" w:hanging="360"/>
+      </w:pPr>
+      <w:rPr>
+        <w:rFonts w:ascii="Wingdings" w:hAnsi="Wingdings" w:hint="default"/>
+      </w:rPr>
+    </w:lvl>
+    <w:lvl w:ilvl="6" w:tplc="440A0001" w:tentative="1">
+      <w:start w:val="1"/>
+      <w:numFmt w:val="bullet"/>
+      <w:lvlText w:val=""/>
+      <w:lvlJc w:val="left"/>
+      <w:pPr>
+        <w:ind w:left="5040" w:hanging="360"/>
+      </w:pPr>
+      <w:rPr>
+        <w:rFonts w:ascii="Symbol" w:hAnsi="Symbol" w:hint="default"/>
+      </w:rPr>
+    </w:lvl>
+    <w:lvl w:ilvl="7" w:tplc="440A0003" w:tentative="1">
+      <w:start w:val="1"/>
+      <w:numFmt w:val="bullet"/>
+      <w:lvlText w:val="o"/>
+      <w:lvlJc w:val="left"/>
+      <w:pPr>
+        <w:ind w:left="5760" w:hanging="360"/>
+      </w:pPr>
+      <w:rPr>
+        <w:rFonts w:ascii="Courier New" w:hAnsi="Courier New" w:cs="Courier New" w:hint="default"/>
+      </w:rPr>
+    </w:lvl>
+    <w:lvl w:ilvl="8" w:tplc="440A0005" w:tentative="1">
+      <w:start w:val="1"/>
+      <w:numFmt w:val="bullet"/>
+      <w:lvlText w:val=""/>
+      <w:lvlJc w:val="left"/>
+      <w:pPr>
+        <w:ind w:left="6480" w:hanging="360"/>
+      </w:pPr>
+      <w:rPr>
+        <w:rFonts w:ascii="Wingdings" w:hAnsi="Wingdings" w:hint="default"/>
+      </w:rPr>
+    </w:lvl>
+  </w:abstractNum>
+  <w:abstractNum w:abstractNumId="7" w15:restartNumberingAfterBreak="0">
     <w:nsid w:val="4B861D56"/>
     <w:multiLevelType w:val="hybridMultilevel"/>
     <w:tmpl w:val="6AA241EA"/>
@@ -3358,7 +4951,233 @@
       </w:pPr>
     </w:lvl>
   </w:abstractNum>
-  <w:abstractNum w:abstractNumId="5" w15:restartNumberingAfterBreak="0">
+  <w:abstractNum w:abstractNumId="8" w15:restartNumberingAfterBreak="0">
+    <w:nsid w:val="50FC08EF"/>
+    <w:multiLevelType w:val="hybridMultilevel"/>
+    <w:tmpl w:val="B9D8235A"/>
+    <w:lvl w:ilvl="0" w:tplc="440A0001">
+      <w:start w:val="1"/>
+      <w:numFmt w:val="bullet"/>
+      <w:lvlText w:val=""/>
+      <w:lvlJc w:val="left"/>
+      <w:pPr>
+        <w:ind w:left="720" w:hanging="360"/>
+      </w:pPr>
+      <w:rPr>
+        <w:rFonts w:ascii="Symbol" w:hAnsi="Symbol" w:hint="default"/>
+      </w:rPr>
+    </w:lvl>
+    <w:lvl w:ilvl="1" w:tplc="440A0003" w:tentative="1">
+      <w:start w:val="1"/>
+      <w:numFmt w:val="bullet"/>
+      <w:lvlText w:val="o"/>
+      <w:lvlJc w:val="left"/>
+      <w:pPr>
+        <w:ind w:left="1440" w:hanging="360"/>
+      </w:pPr>
+      <w:rPr>
+        <w:rFonts w:ascii="Courier New" w:hAnsi="Courier New" w:cs="Courier New" w:hint="default"/>
+      </w:rPr>
+    </w:lvl>
+    <w:lvl w:ilvl="2" w:tplc="440A0005" w:tentative="1">
+      <w:start w:val="1"/>
+      <w:numFmt w:val="bullet"/>
+      <w:lvlText w:val=""/>
+      <w:lvlJc w:val="left"/>
+      <w:pPr>
+        <w:ind w:left="2160" w:hanging="360"/>
+      </w:pPr>
+      <w:rPr>
+        <w:rFonts w:ascii="Wingdings" w:hAnsi="Wingdings" w:hint="default"/>
+      </w:rPr>
+    </w:lvl>
+    <w:lvl w:ilvl="3" w:tplc="440A0001" w:tentative="1">
+      <w:start w:val="1"/>
+      <w:numFmt w:val="bullet"/>
+      <w:lvlText w:val=""/>
+      <w:lvlJc w:val="left"/>
+      <w:pPr>
+        <w:ind w:left="2880" w:hanging="360"/>
+      </w:pPr>
+      <w:rPr>
+        <w:rFonts w:ascii="Symbol" w:hAnsi="Symbol" w:hint="default"/>
+      </w:rPr>
+    </w:lvl>
+    <w:lvl w:ilvl="4" w:tplc="440A0003" w:tentative="1">
+      <w:start w:val="1"/>
+      <w:numFmt w:val="bullet"/>
+      <w:lvlText w:val="o"/>
+      <w:lvlJc w:val="left"/>
+      <w:pPr>
+        <w:ind w:left="3600" w:hanging="360"/>
+      </w:pPr>
+      <w:rPr>
+        <w:rFonts w:ascii="Courier New" w:hAnsi="Courier New" w:cs="Courier New" w:hint="default"/>
+      </w:rPr>
+    </w:lvl>
+    <w:lvl w:ilvl="5" w:tplc="440A0005" w:tentative="1">
+      <w:start w:val="1"/>
+      <w:numFmt w:val="bullet"/>
+      <w:lvlText w:val=""/>
+      <w:lvlJc w:val="left"/>
+      <w:pPr>
+        <w:ind w:left="4320" w:hanging="360"/>
+      </w:pPr>
+      <w:rPr>
+        <w:rFonts w:ascii="Wingdings" w:hAnsi="Wingdings" w:hint="default"/>
+      </w:rPr>
+    </w:lvl>
+    <w:lvl w:ilvl="6" w:tplc="440A0001" w:tentative="1">
+      <w:start w:val="1"/>
+      <w:numFmt w:val="bullet"/>
+      <w:lvlText w:val=""/>
+      <w:lvlJc w:val="left"/>
+      <w:pPr>
+        <w:ind w:left="5040" w:hanging="360"/>
+      </w:pPr>
+      <w:rPr>
+        <w:rFonts w:ascii="Symbol" w:hAnsi="Symbol" w:hint="default"/>
+      </w:rPr>
+    </w:lvl>
+    <w:lvl w:ilvl="7" w:tplc="440A0003" w:tentative="1">
+      <w:start w:val="1"/>
+      <w:numFmt w:val="bullet"/>
+      <w:lvlText w:val="o"/>
+      <w:lvlJc w:val="left"/>
+      <w:pPr>
+        <w:ind w:left="5760" w:hanging="360"/>
+      </w:pPr>
+      <w:rPr>
+        <w:rFonts w:ascii="Courier New" w:hAnsi="Courier New" w:cs="Courier New" w:hint="default"/>
+      </w:rPr>
+    </w:lvl>
+    <w:lvl w:ilvl="8" w:tplc="440A0005" w:tentative="1">
+      <w:start w:val="1"/>
+      <w:numFmt w:val="bullet"/>
+      <w:lvlText w:val=""/>
+      <w:lvlJc w:val="left"/>
+      <w:pPr>
+        <w:ind w:left="6480" w:hanging="360"/>
+      </w:pPr>
+      <w:rPr>
+        <w:rFonts w:ascii="Wingdings" w:hAnsi="Wingdings" w:hint="default"/>
+      </w:rPr>
+    </w:lvl>
+  </w:abstractNum>
+  <w:abstractNum w:abstractNumId="9" w15:restartNumberingAfterBreak="0">
+    <w:nsid w:val="51FC6779"/>
+    <w:multiLevelType w:val="hybridMultilevel"/>
+    <w:tmpl w:val="BE66C2B0"/>
+    <w:lvl w:ilvl="0" w:tplc="440A0001">
+      <w:start w:val="1"/>
+      <w:numFmt w:val="bullet"/>
+      <w:lvlText w:val=""/>
+      <w:lvlJc w:val="left"/>
+      <w:pPr>
+        <w:ind w:left="720" w:hanging="360"/>
+      </w:pPr>
+      <w:rPr>
+        <w:rFonts w:ascii="Symbol" w:hAnsi="Symbol" w:hint="default"/>
+      </w:rPr>
+    </w:lvl>
+    <w:lvl w:ilvl="1" w:tplc="440A0003" w:tentative="1">
+      <w:start w:val="1"/>
+      <w:numFmt w:val="bullet"/>
+      <w:lvlText w:val="o"/>
+      <w:lvlJc w:val="left"/>
+      <w:pPr>
+        <w:ind w:left="1440" w:hanging="360"/>
+      </w:pPr>
+      <w:rPr>
+        <w:rFonts w:ascii="Courier New" w:hAnsi="Courier New" w:cs="Courier New" w:hint="default"/>
+      </w:rPr>
+    </w:lvl>
+    <w:lvl w:ilvl="2" w:tplc="440A0005" w:tentative="1">
+      <w:start w:val="1"/>
+      <w:numFmt w:val="bullet"/>
+      <w:lvlText w:val=""/>
+      <w:lvlJc w:val="left"/>
+      <w:pPr>
+        <w:ind w:left="2160" w:hanging="360"/>
+      </w:pPr>
+      <w:rPr>
+        <w:rFonts w:ascii="Wingdings" w:hAnsi="Wingdings" w:hint="default"/>
+      </w:rPr>
+    </w:lvl>
+    <w:lvl w:ilvl="3" w:tplc="440A0001" w:tentative="1">
+      <w:start w:val="1"/>
+      <w:numFmt w:val="bullet"/>
+      <w:lvlText w:val=""/>
+      <w:lvlJc w:val="left"/>
+      <w:pPr>
+        <w:ind w:left="2880" w:hanging="360"/>
+      </w:pPr>
+      <w:rPr>
+        <w:rFonts w:ascii="Symbol" w:hAnsi="Symbol" w:hint="default"/>
+      </w:rPr>
+    </w:lvl>
+    <w:lvl w:ilvl="4" w:tplc="440A0003" w:tentative="1">
+      <w:start w:val="1"/>
+      <w:numFmt w:val="bullet"/>
+      <w:lvlText w:val="o"/>
+      <w:lvlJc w:val="left"/>
+      <w:pPr>
+        <w:ind w:left="3600" w:hanging="360"/>
+      </w:pPr>
+      <w:rPr>
+        <w:rFonts w:ascii="Courier New" w:hAnsi="Courier New" w:cs="Courier New" w:hint="default"/>
+      </w:rPr>
+    </w:lvl>
+    <w:lvl w:ilvl="5" w:tplc="440A0005" w:tentative="1">
+      <w:start w:val="1"/>
+      <w:numFmt w:val="bullet"/>
+      <w:lvlText w:val=""/>
+      <w:lvlJc w:val="left"/>
+      <w:pPr>
+        <w:ind w:left="4320" w:hanging="360"/>
+      </w:pPr>
+      <w:rPr>
+        <w:rFonts w:ascii="Wingdings" w:hAnsi="Wingdings" w:hint="default"/>
+      </w:rPr>
+    </w:lvl>
+    <w:lvl w:ilvl="6" w:tplc="440A0001" w:tentative="1">
+      <w:start w:val="1"/>
+      <w:numFmt w:val="bullet"/>
+      <w:lvlText w:val=""/>
+      <w:lvlJc w:val="left"/>
+      <w:pPr>
+        <w:ind w:left="5040" w:hanging="360"/>
+      </w:pPr>
+      <w:rPr>
+        <w:rFonts w:ascii="Symbol" w:hAnsi="Symbol" w:hint="default"/>
+      </w:rPr>
+    </w:lvl>
+    <w:lvl w:ilvl="7" w:tplc="440A0003" w:tentative="1">
+      <w:start w:val="1"/>
+      <w:numFmt w:val="bullet"/>
+      <w:lvlText w:val="o"/>
+      <w:lvlJc w:val="left"/>
+      <w:pPr>
+        <w:ind w:left="5760" w:hanging="360"/>
+      </w:pPr>
+      <w:rPr>
+        <w:rFonts w:ascii="Courier New" w:hAnsi="Courier New" w:cs="Courier New" w:hint="default"/>
+      </w:rPr>
+    </w:lvl>
+    <w:lvl w:ilvl="8" w:tplc="440A0005" w:tentative="1">
+      <w:start w:val="1"/>
+      <w:numFmt w:val="bullet"/>
+      <w:lvlText w:val=""/>
+      <w:lvlJc w:val="left"/>
+      <w:pPr>
+        <w:ind w:left="6480" w:hanging="360"/>
+      </w:pPr>
+      <w:rPr>
+        <w:rFonts w:ascii="Wingdings" w:hAnsi="Wingdings" w:hint="default"/>
+      </w:rPr>
+    </w:lvl>
+  </w:abstractNum>
+  <w:abstractNum w:abstractNumId="10" w15:restartNumberingAfterBreak="0">
     <w:nsid w:val="55D23014"/>
     <w:multiLevelType w:val="hybridMultilevel"/>
     <w:tmpl w:val="5C0EE060"/>
@@ -3471,7 +5290,7 @@
       </w:rPr>
     </w:lvl>
   </w:abstractNum>
-  <w:abstractNum w:abstractNumId="6" w15:restartNumberingAfterBreak="0">
+  <w:abstractNum w:abstractNumId="11" w15:restartNumberingAfterBreak="0">
     <w:nsid w:val="58A466D1"/>
     <w:multiLevelType w:val="hybridMultilevel"/>
     <w:tmpl w:val="A9BE679E"/>
@@ -3562,7 +5381,7 @@
       </w:pPr>
     </w:lvl>
   </w:abstractNum>
-  <w:abstractNum w:abstractNumId="7" w15:restartNumberingAfterBreak="0">
+  <w:abstractNum w:abstractNumId="12" w15:restartNumberingAfterBreak="0">
     <w:nsid w:val="619C7A06"/>
     <w:multiLevelType w:val="hybridMultilevel"/>
     <w:tmpl w:val="03A05E80"/>
@@ -3675,7 +5494,7 @@
       </w:rPr>
     </w:lvl>
   </w:abstractNum>
-  <w:abstractNum w:abstractNumId="8" w15:restartNumberingAfterBreak="0">
+  <w:abstractNum w:abstractNumId="13" w15:restartNumberingAfterBreak="0">
     <w:nsid w:val="6A104811"/>
     <w:multiLevelType w:val="hybridMultilevel"/>
     <w:tmpl w:val="AA168EE4"/>
@@ -3764,7 +5583,7 @@
       </w:pPr>
     </w:lvl>
   </w:abstractNum>
-  <w:abstractNum w:abstractNumId="9" w15:restartNumberingAfterBreak="0">
+  <w:abstractNum w:abstractNumId="14" w15:restartNumberingAfterBreak="0">
     <w:nsid w:val="78397DBB"/>
     <w:multiLevelType w:val="hybridMultilevel"/>
     <w:tmpl w:val="6FD4B9CE"/>
@@ -3877,7 +5696,120 @@
       </w:rPr>
     </w:lvl>
   </w:abstractNum>
-  <w:abstractNum w:abstractNumId="10" w15:restartNumberingAfterBreak="0">
+  <w:abstractNum w:abstractNumId="15" w15:restartNumberingAfterBreak="0">
+    <w:nsid w:val="7DCF5453"/>
+    <w:multiLevelType w:val="hybridMultilevel"/>
+    <w:tmpl w:val="88E2E032"/>
+    <w:lvl w:ilvl="0" w:tplc="440A0001">
+      <w:start w:val="1"/>
+      <w:numFmt w:val="bullet"/>
+      <w:lvlText w:val=""/>
+      <w:lvlJc w:val="left"/>
+      <w:pPr>
+        <w:ind w:left="720" w:hanging="360"/>
+      </w:pPr>
+      <w:rPr>
+        <w:rFonts w:ascii="Symbol" w:hAnsi="Symbol" w:hint="default"/>
+      </w:rPr>
+    </w:lvl>
+    <w:lvl w:ilvl="1" w:tplc="440A0003" w:tentative="1">
+      <w:start w:val="1"/>
+      <w:numFmt w:val="bullet"/>
+      <w:lvlText w:val="o"/>
+      <w:lvlJc w:val="left"/>
+      <w:pPr>
+        <w:ind w:left="1440" w:hanging="360"/>
+      </w:pPr>
+      <w:rPr>
+        <w:rFonts w:ascii="Courier New" w:hAnsi="Courier New" w:cs="Courier New" w:hint="default"/>
+      </w:rPr>
+    </w:lvl>
+    <w:lvl w:ilvl="2" w:tplc="440A0005" w:tentative="1">
+      <w:start w:val="1"/>
+      <w:numFmt w:val="bullet"/>
+      <w:lvlText w:val=""/>
+      <w:lvlJc w:val="left"/>
+      <w:pPr>
+        <w:ind w:left="2160" w:hanging="360"/>
+      </w:pPr>
+      <w:rPr>
+        <w:rFonts w:ascii="Wingdings" w:hAnsi="Wingdings" w:hint="default"/>
+      </w:rPr>
+    </w:lvl>
+    <w:lvl w:ilvl="3" w:tplc="440A0001" w:tentative="1">
+      <w:start w:val="1"/>
+      <w:numFmt w:val="bullet"/>
+      <w:lvlText w:val=""/>
+      <w:lvlJc w:val="left"/>
+      <w:pPr>
+        <w:ind w:left="2880" w:hanging="360"/>
+      </w:pPr>
+      <w:rPr>
+        <w:rFonts w:ascii="Symbol" w:hAnsi="Symbol" w:hint="default"/>
+      </w:rPr>
+    </w:lvl>
+    <w:lvl w:ilvl="4" w:tplc="440A0003" w:tentative="1">
+      <w:start w:val="1"/>
+      <w:numFmt w:val="bullet"/>
+      <w:lvlText w:val="o"/>
+      <w:lvlJc w:val="left"/>
+      <w:pPr>
+        <w:ind w:left="3600" w:hanging="360"/>
+      </w:pPr>
+      <w:rPr>
+        <w:rFonts w:ascii="Courier New" w:hAnsi="Courier New" w:cs="Courier New" w:hint="default"/>
+      </w:rPr>
+    </w:lvl>
+    <w:lvl w:ilvl="5" w:tplc="440A0005" w:tentative="1">
+      <w:start w:val="1"/>
+      <w:numFmt w:val="bullet"/>
+      <w:lvlText w:val=""/>
+      <w:lvlJc w:val="left"/>
+      <w:pPr>
+        <w:ind w:left="4320" w:hanging="360"/>
+      </w:pPr>
+      <w:rPr>
+        <w:rFonts w:ascii="Wingdings" w:hAnsi="Wingdings" w:hint="default"/>
+      </w:rPr>
+    </w:lvl>
+    <w:lvl w:ilvl="6" w:tplc="440A0001" w:tentative="1">
+      <w:start w:val="1"/>
+      <w:numFmt w:val="bullet"/>
+      <w:lvlText w:val=""/>
+      <w:lvlJc w:val="left"/>
+      <w:pPr>
+        <w:ind w:left="5040" w:hanging="360"/>
+      </w:pPr>
+      <w:rPr>
+        <w:rFonts w:ascii="Symbol" w:hAnsi="Symbol" w:hint="default"/>
+      </w:rPr>
+    </w:lvl>
+    <w:lvl w:ilvl="7" w:tplc="440A0003" w:tentative="1">
+      <w:start w:val="1"/>
+      <w:numFmt w:val="bullet"/>
+      <w:lvlText w:val="o"/>
+      <w:lvlJc w:val="left"/>
+      <w:pPr>
+        <w:ind w:left="5760" w:hanging="360"/>
+      </w:pPr>
+      <w:rPr>
+        <w:rFonts w:ascii="Courier New" w:hAnsi="Courier New" w:cs="Courier New" w:hint="default"/>
+      </w:rPr>
+    </w:lvl>
+    <w:lvl w:ilvl="8" w:tplc="440A0005" w:tentative="1">
+      <w:start w:val="1"/>
+      <w:numFmt w:val="bullet"/>
+      <w:lvlText w:val=""/>
+      <w:lvlJc w:val="left"/>
+      <w:pPr>
+        <w:ind w:left="6480" w:hanging="360"/>
+      </w:pPr>
+      <w:rPr>
+        <w:rFonts w:ascii="Wingdings" w:hAnsi="Wingdings" w:hint="default"/>
+      </w:rPr>
+    </w:lvl>
+  </w:abstractNum>
+  <w:abstractNum w:abstractNumId="16" w15:restartNumberingAfterBreak="0">
     <w:nsid w:val="7E1B22F6"/>
     <w:multiLevelType w:val="hybridMultilevel"/>
     <w:tmpl w:val="CA48C10C"/>
@@ -3993,16 +5925,16 @@
     <w:abstractNumId w:val="1"/>
   </w:num>
   <w:num w:numId="2" w16cid:durableId="1346324146">
-    <w:abstractNumId w:val="6"/>
+    <w:abstractNumId w:val="11"/>
   </w:num>
   <w:num w:numId="3" w16cid:durableId="469708057">
-    <w:abstractNumId w:val="8"/>
+    <w:abstractNumId w:val="13"/>
   </w:num>
   <w:num w:numId="4" w16cid:durableId="195316765">
-    <w:abstractNumId w:val="4"/>
+    <w:abstractNumId w:val="7"/>
   </w:num>
   <w:num w:numId="5" w16cid:durableId="242761957">
-    <w:abstractNumId w:val="5"/>
+    <w:abstractNumId w:val="10"/>
   </w:num>
   <w:num w:numId="6" w16cid:durableId="1422212754">
     <w:abstractNumId w:val="3"/>
@@ -4011,16 +5943,34 @@
     <w:abstractNumId w:val="0"/>
   </w:num>
   <w:num w:numId="8" w16cid:durableId="1179739028">
-    <w:abstractNumId w:val="7"/>
+    <w:abstractNumId w:val="12"/>
   </w:num>
   <w:num w:numId="9" w16cid:durableId="1799491421">
     <w:abstractNumId w:val="2"/>
   </w:num>
   <w:num w:numId="10" w16cid:durableId="665934570">
-    <w:abstractNumId w:val="10"/>
+    <w:abstractNumId w:val="16"/>
   </w:num>
   <w:num w:numId="11" w16cid:durableId="1821265097">
+    <w:abstractNumId w:val="14"/>
+  </w:num>
+  <w:num w:numId="12" w16cid:durableId="1284917916">
+    <w:abstractNumId w:val="15"/>
+  </w:num>
+  <w:num w:numId="13" w16cid:durableId="2138718277">
     <w:abstractNumId w:val="9"/>
+  </w:num>
+  <w:num w:numId="14" w16cid:durableId="1116604315">
+    <w:abstractNumId w:val="5"/>
+  </w:num>
+  <w:num w:numId="15" w16cid:durableId="1411544033">
+    <w:abstractNumId w:val="6"/>
+  </w:num>
+  <w:num w:numId="16" w16cid:durableId="1741631322">
+    <w:abstractNumId w:val="4"/>
+  </w:num>
+  <w:num w:numId="17" w16cid:durableId="538324556">
+    <w:abstractNumId w:val="8"/>
   </w:num>
 </w:numbering>
 </file>

</xml_diff>